<commit_message>
corrected asgn 1 'professor' to 'executive' and added salary metadata
</commit_message>
<xml_diff>
--- a/Assignment1_correlation.docx
+++ b/Assignment1_correlation.docx
@@ -13,6 +13,7 @@
           <w:szCs w:val="24"/>
         </w:rPr>
       </w:pPr>
+      <w:proofErr w:type="spellStart"/>
       <w:r>
         <w:rPr>
           <w:rFonts w:ascii="Times New Roman" w:hAnsi="Times New Roman" w:cs="Times New Roman"/>
@@ -21,7 +22,18 @@
           <w:sz w:val="24"/>
           <w:szCs w:val="24"/>
         </w:rPr>
-        <w:t xml:space="preserve">Umuzi assignment: </w:t>
+        <w:t>Umuzi</w:t>
+      </w:r>
+      <w:proofErr w:type="spellEnd"/>
+      <w:r>
+        <w:rPr>
+          <w:rFonts w:ascii="Times New Roman" w:hAnsi="Times New Roman" w:cs="Times New Roman"/>
+          <w:b/>
+          <w:bCs/>
+          <w:sz w:val="24"/>
+          <w:szCs w:val="24"/>
+        </w:rPr>
+        <w:t xml:space="preserve"> assignment: </w:t>
       </w:r>
       <w:r>
         <w:rPr>
@@ -325,18 +337,8 @@
           <w:sz w:val="24"/>
           <w:szCs w:val="24"/>
         </w:rPr>
-        <w:t>In the next series of challenges, we will predict employee salaries from different employee characteristics (or features).</w:t>
-      </w:r>
-      <w:r>
-        <w:rPr>
-          <w:rFonts w:ascii="Times New Roman" w:hAnsi="Times New Roman" w:cs="Times New Roman"/>
-          <w:sz w:val="24"/>
-          <w:szCs w:val="24"/>
-        </w:rPr>
-        <w:t xml:space="preserve"> </w:t>
-      </w:r>
-      <w:bookmarkStart w:id="0" w:name="_GoBack"/>
-      <w:bookmarkEnd w:id="0"/>
+        <w:t xml:space="preserve">In the next series of challenges, we will predict employee salaries from different employee characteristics (or features). </w:t>
+      </w:r>
       <w:r>
         <w:rPr>
           <w:rFonts w:ascii="Times New Roman" w:hAnsi="Times New Roman" w:cs="Times New Roman"/>
@@ -397,7 +399,25 @@
           <w:sz w:val="24"/>
           <w:szCs w:val="24"/>
         </w:rPr>
-        <w:t>Import the data salary.csv to a Jupyter Notebook and answer the following questions:</w:t>
+        <w:t xml:space="preserve">Import the data salary.csv to a </w:t>
+      </w:r>
+      <w:proofErr w:type="spellStart"/>
+      <w:r>
+        <w:rPr>
+          <w:rFonts w:ascii="Times New Roman" w:hAnsi="Times New Roman" w:cs="Times New Roman"/>
+          <w:sz w:val="24"/>
+          <w:szCs w:val="24"/>
+        </w:rPr>
+        <w:t>Jupyter</w:t>
+      </w:r>
+      <w:proofErr w:type="spellEnd"/>
+      <w:r>
+        <w:rPr>
+          <w:rFonts w:ascii="Times New Roman" w:hAnsi="Times New Roman" w:cs="Times New Roman"/>
+          <w:sz w:val="24"/>
+          <w:szCs w:val="24"/>
+        </w:rPr>
+        <w:t xml:space="preserve"> Notebook and answer the following questions:</w:t>
       </w:r>
     </w:p>
     <w:p>
@@ -693,7 +713,23 @@
           <w:sz w:val="24"/>
           <w:szCs w:val="24"/>
         </w:rPr>
-        <w:t xml:space="preserve">How many women are full professors compared to men? </w:t>
+        <w:t xml:space="preserve">How many women are </w:t>
+      </w:r>
+      <w:r>
+        <w:rPr>
+          <w:rFonts w:ascii="Times New Roman" w:hAnsi="Times New Roman" w:cs="Times New Roman"/>
+          <w:sz w:val="24"/>
+          <w:szCs w:val="24"/>
+        </w:rPr>
+        <w:t>executives</w:t>
+      </w:r>
+      <w:r>
+        <w:rPr>
+          <w:rFonts w:ascii="Times New Roman" w:hAnsi="Times New Roman" w:cs="Times New Roman"/>
+          <w:sz w:val="24"/>
+          <w:szCs w:val="24"/>
+        </w:rPr>
+        <w:t xml:space="preserve"> compared to men? </w:t>
       </w:r>
     </w:p>
     <w:p>
@@ -809,7 +845,17 @@
           <w:sz w:val="24"/>
           <w:szCs w:val="24"/>
         </w:rPr>
-        <w:t>Create a scatterplot showi</w:t>
+        <w:t>Create a</w:t>
+      </w:r>
+      <w:bookmarkStart w:id="0" w:name="_GoBack"/>
+      <w:bookmarkEnd w:id="0"/>
+      <w:r>
+        <w:rPr>
+          <w:rFonts w:ascii="Times New Roman" w:hAnsi="Times New Roman" w:cs="Times New Roman"/>
+          <w:sz w:val="24"/>
+          <w:szCs w:val="24"/>
+        </w:rPr>
+        <w:t xml:space="preserve"> scatterplot showi</w:t>
       </w:r>
       <w:r>
         <w:rPr>
@@ -929,13 +975,51 @@
         </w:rPr>
         <w:t xml:space="preserve">Using the </w:t>
       </w:r>
-      <w:r>
-        <w:rPr>
-          <w:rFonts w:ascii="Times New Roman" w:hAnsi="Times New Roman" w:cs="Times New Roman"/>
-          <w:sz w:val="24"/>
-          <w:szCs w:val="24"/>
-        </w:rPr>
-        <w:t xml:space="preserve">pearsonr function from the scipy.stats </w:t>
+      <w:proofErr w:type="spellStart"/>
+      <w:r>
+        <w:rPr>
+          <w:rFonts w:ascii="Courier New" w:hAnsi="Courier New" w:cs="Courier New"/>
+          <w:sz w:val="24"/>
+          <w:szCs w:val="24"/>
+        </w:rPr>
+        <w:t>pearsonr</w:t>
+      </w:r>
+      <w:proofErr w:type="spellEnd"/>
+      <w:r>
+        <w:rPr>
+          <w:rFonts w:ascii="Courier New" w:hAnsi="Courier New" w:cs="Courier New"/>
+          <w:sz w:val="24"/>
+          <w:szCs w:val="24"/>
+        </w:rPr>
+        <w:t xml:space="preserve"> </w:t>
+      </w:r>
+      <w:r>
+        <w:rPr>
+          <w:rFonts w:ascii="Times New Roman" w:hAnsi="Times New Roman" w:cs="Times New Roman"/>
+          <w:sz w:val="24"/>
+          <w:szCs w:val="24"/>
+        </w:rPr>
+        <w:t xml:space="preserve">function from the </w:t>
+      </w:r>
+      <w:proofErr w:type="spellStart"/>
+      <w:proofErr w:type="gramStart"/>
+      <w:r>
+        <w:rPr>
+          <w:rFonts w:ascii="Times New Roman" w:hAnsi="Times New Roman" w:cs="Times New Roman"/>
+          <w:sz w:val="24"/>
+          <w:szCs w:val="24"/>
+        </w:rPr>
+        <w:t>scipy.stats</w:t>
+      </w:r>
+      <w:proofErr w:type="spellEnd"/>
+      <w:proofErr w:type="gramEnd"/>
+      <w:r>
+        <w:rPr>
+          <w:rFonts w:ascii="Times New Roman" w:hAnsi="Times New Roman" w:cs="Times New Roman"/>
+          <w:sz w:val="24"/>
+          <w:szCs w:val="24"/>
+        </w:rPr>
+        <w:t xml:space="preserve"> </w:t>
       </w:r>
       <w:r>
         <w:rPr>
@@ -1002,7 +1086,41 @@
           <w:sz w:val="24"/>
           <w:szCs w:val="24"/>
         </w:rPr>
-        <w:t>See help(pearsonr) for help on this function.</w:t>
+        <w:t xml:space="preserve">See </w:t>
+      </w:r>
+      <w:r>
+        <w:rPr>
+          <w:rFonts w:ascii="Courier New" w:hAnsi="Courier New" w:cs="Courier New"/>
+          <w:sz w:val="24"/>
+          <w:szCs w:val="24"/>
+        </w:rPr>
+        <w:t>help(</w:t>
+      </w:r>
+      <w:proofErr w:type="spellStart"/>
+      <w:r>
+        <w:rPr>
+          <w:rFonts w:ascii="Courier New" w:hAnsi="Courier New" w:cs="Courier New"/>
+          <w:sz w:val="24"/>
+          <w:szCs w:val="24"/>
+        </w:rPr>
+        <w:t>pearsonr</w:t>
+      </w:r>
+      <w:proofErr w:type="spellEnd"/>
+      <w:r>
+        <w:rPr>
+          <w:rFonts w:ascii="Courier New" w:hAnsi="Courier New" w:cs="Courier New"/>
+          <w:sz w:val="24"/>
+          <w:szCs w:val="24"/>
+        </w:rPr>
+        <w:t>)</w:t>
+      </w:r>
+      <w:r>
+        <w:rPr>
+          <w:rFonts w:ascii="Times New Roman" w:hAnsi="Times New Roman" w:cs="Times New Roman"/>
+          <w:sz w:val="24"/>
+          <w:szCs w:val="24"/>
+        </w:rPr>
+        <w:t xml:space="preserve"> for help on this function.</w:t>
       </w:r>
     </w:p>
     <w:p>
@@ -1260,7 +1378,25 @@
         <w:sz w:val="16"/>
         <w:szCs w:val="16"/>
       </w:rPr>
-      <w:t xml:space="preserve"> Zieff, </w:t>
+      <w:t xml:space="preserve"> </w:t>
+    </w:r>
+    <w:proofErr w:type="spellStart"/>
+    <w:r>
+      <w:rPr>
+        <w:rFonts w:asciiTheme="majorBidi" w:hAnsiTheme="majorBidi" w:cstheme="majorBidi"/>
+        <w:sz w:val="16"/>
+        <w:szCs w:val="16"/>
+      </w:rPr>
+      <w:t>Zieff</w:t>
+    </w:r>
+    <w:proofErr w:type="spellEnd"/>
+    <w:r>
+      <w:rPr>
+        <w:rFonts w:asciiTheme="majorBidi" w:hAnsiTheme="majorBidi" w:cstheme="majorBidi"/>
+        <w:sz w:val="16"/>
+        <w:szCs w:val="16"/>
+      </w:rPr>
+      <w:t xml:space="preserve">, </w:t>
     </w:r>
     <w:r>
       <w:rPr>
@@ -5370,7 +5506,7 @@
 </file>
 
 <file path=customXml/itemProps1.xml><?xml version="1.0" encoding="utf-8"?>
-<ds:datastoreItem xmlns:ds="http://schemas.openxmlformats.org/officeDocument/2006/customXml" ds:itemID="{AFA08632-0E3D-4880-A0F0-51B5672E8698}">
+<ds:datastoreItem xmlns:ds="http://schemas.openxmlformats.org/officeDocument/2006/customXml" ds:itemID="{F7F4D47A-0021-43F3-96FB-336167FCAD7F}">
   <ds:schemaRefs>
     <ds:schemaRef ds:uri="http://schemas.openxmlformats.org/officeDocument/2006/bibliography"/>
   </ds:schemaRefs>

</xml_diff>

<commit_message>
updated salary stats for correlation
</commit_message>
<xml_diff>
--- a/Assignment1_correlation.docx
+++ b/Assignment1_correlation.docx
@@ -506,7 +506,15 @@
           <w:sz w:val="24"/>
           <w:szCs w:val="24"/>
         </w:rPr>
-        <w:t>What is the mean salary for the sample? Include the standard error of the mean.</w:t>
+        <w:t>What is the mean salary for the sample</w:t>
+      </w:r>
+      <w:r>
+        <w:rPr>
+          <w:rFonts w:ascii="Times New Roman" w:hAnsi="Times New Roman" w:cs="Times New Roman"/>
+          <w:sz w:val="24"/>
+          <w:szCs w:val="24"/>
+        </w:rPr>
+        <w:t>? Include the standard error of the mean.</w:t>
       </w:r>
     </w:p>
     <w:p>
@@ -646,15 +654,31 @@
           <w:sz w:val="24"/>
           <w:szCs w:val="24"/>
         </w:rPr>
-        <w:t>How many men are there in the sample? How man</w:t>
-      </w:r>
-      <w:r>
-        <w:rPr>
-          <w:rFonts w:ascii="Times New Roman" w:hAnsi="Times New Roman" w:cs="Times New Roman"/>
-          <w:sz w:val="24"/>
-          <w:szCs w:val="24"/>
-        </w:rPr>
-        <w:t>y women are there in the sample?</w:t>
+        <w:t xml:space="preserve">How </w:t>
+      </w:r>
+      <w:r>
+        <w:rPr>
+          <w:rFonts w:ascii="Times New Roman" w:hAnsi="Times New Roman" w:cs="Times New Roman"/>
+          <w:sz w:val="24"/>
+          <w:szCs w:val="24"/>
+        </w:rPr>
+        <w:t>many men are there in the sample? How man</w:t>
+      </w:r>
+      <w:r>
+        <w:rPr>
+          <w:rFonts w:ascii="Times New Roman" w:hAnsi="Times New Roman" w:cs="Times New Roman"/>
+          <w:sz w:val="24"/>
+          <w:szCs w:val="24"/>
+        </w:rPr>
+        <w:t xml:space="preserve">y women are there in the </w:t>
+      </w:r>
+      <w:r>
+        <w:rPr>
+          <w:rFonts w:ascii="Times New Roman" w:hAnsi="Times New Roman" w:cs="Times New Roman"/>
+          <w:sz w:val="24"/>
+          <w:szCs w:val="24"/>
+        </w:rPr>
+        <w:t>sample?</w:t>
       </w:r>
       <w:r>
         <w:rPr>
@@ -768,6 +792,7 @@
         <w:spacing w:line="276" w:lineRule="auto"/>
         <w:rPr>
           <w:rFonts w:ascii="Times New Roman" w:hAnsi="Times New Roman" w:cs="Times New Roman"/>
+          <w:color w:val="FF0000"/>
           <w:sz w:val="24"/>
           <w:szCs w:val="24"/>
         </w:rPr>
@@ -791,6 +816,7 @@
       <w:r>
         <w:rPr>
           <w:rFonts w:ascii="Times New Roman" w:hAnsi="Times New Roman" w:cs="Times New Roman"/>
+          <w:color w:val="FF0000"/>
           <w:sz w:val="24"/>
           <w:szCs w:val="24"/>
         </w:rPr>
@@ -799,6 +825,7 @@
       <w:r>
         <w:rPr>
           <w:rFonts w:ascii="Times New Roman" w:hAnsi="Times New Roman" w:cs="Times New Roman"/>
+          <w:color w:val="FF0000"/>
           <w:sz w:val="24"/>
           <w:szCs w:val="24"/>
         </w:rPr>
@@ -807,6 +834,7 @@
       <w:r>
         <w:rPr>
           <w:rFonts w:ascii="Times New Roman" w:hAnsi="Times New Roman" w:cs="Times New Roman"/>
+          <w:color w:val="FF0000"/>
           <w:sz w:val="24"/>
           <w:szCs w:val="24"/>
         </w:rPr>
@@ -823,17 +851,16 @@
         <w:spacing w:line="276" w:lineRule="auto"/>
         <w:rPr>
           <w:rFonts w:ascii="Times New Roman" w:hAnsi="Times New Roman" w:cs="Times New Roman"/>
-          <w:sz w:val="24"/>
-          <w:szCs w:val="24"/>
-          <w:highlight w:val="cyan"/>
-        </w:rPr>
-      </w:pPr>
-      <w:r>
-        <w:rPr>
-          <w:rFonts w:ascii="Times New Roman" w:hAnsi="Times New Roman" w:cs="Times New Roman"/>
-          <w:sz w:val="24"/>
-          <w:szCs w:val="24"/>
-          <w:highlight w:val="cyan"/>
+          <w:color w:val="FF0000"/>
+          <w:sz w:val="24"/>
+          <w:szCs w:val="24"/>
+        </w:rPr>
+      </w:pPr>
+      <w:r>
+        <w:rPr>
+          <w:rFonts w:ascii="Times New Roman" w:hAnsi="Times New Roman" w:cs="Times New Roman"/>
+          <w:sz w:val="24"/>
+          <w:szCs w:val="24"/>
         </w:rPr>
         <w:t>Create a scatterplot showi</w:t>
       </w:r>
@@ -842,7 +869,6 @@
           <w:rFonts w:ascii="Times New Roman" w:hAnsi="Times New Roman" w:cs="Times New Roman"/>
           <w:sz w:val="24"/>
           <w:szCs w:val="24"/>
-          <w:highlight w:val="cyan"/>
         </w:rPr>
         <w:t xml:space="preserve">ng the relationship between </w:t>
       </w:r>
@@ -851,7 +877,6 @@
           <w:rFonts w:ascii="Times New Roman" w:hAnsi="Times New Roman" w:cs="Times New Roman"/>
           <w:sz w:val="24"/>
           <w:szCs w:val="24"/>
-          <w:highlight w:val="cyan"/>
         </w:rPr>
         <w:t>Years Worked</w:t>
       </w:r>
@@ -860,7 +885,6 @@
           <w:rFonts w:ascii="Times New Roman" w:hAnsi="Times New Roman" w:cs="Times New Roman"/>
           <w:sz w:val="24"/>
           <w:szCs w:val="24"/>
-          <w:highlight w:val="cyan"/>
         </w:rPr>
         <w:t xml:space="preserve"> and Salary</w:t>
       </w:r>
@@ -869,52 +893,60 @@
           <w:rFonts w:ascii="Times New Roman" w:hAnsi="Times New Roman" w:cs="Times New Roman"/>
           <w:sz w:val="24"/>
           <w:szCs w:val="24"/>
-          <w:highlight w:val="cyan"/>
-        </w:rPr>
-        <w:t xml:space="preserve"> (don’t forget to insert a trend line)</w:t>
-      </w:r>
-      <w:r>
-        <w:rPr>
-          <w:rFonts w:ascii="Times New Roman" w:hAnsi="Times New Roman" w:cs="Times New Roman"/>
-          <w:sz w:val="24"/>
-          <w:szCs w:val="24"/>
-          <w:highlight w:val="cyan"/>
+        </w:rPr>
+        <w:t xml:space="preserve"> </w:t>
+      </w:r>
+      <w:r>
+        <w:rPr>
+          <w:rFonts w:ascii="Times New Roman" w:hAnsi="Times New Roman" w:cs="Times New Roman"/>
+          <w:color w:val="FF0000"/>
+          <w:sz w:val="24"/>
+          <w:szCs w:val="24"/>
+        </w:rPr>
+        <w:t>(don’t forget to insert a trend line)</w:t>
+      </w:r>
+      <w:r>
+        <w:rPr>
+          <w:rFonts w:ascii="Times New Roman" w:hAnsi="Times New Roman" w:cs="Times New Roman"/>
+          <w:color w:val="FF0000"/>
+          <w:sz w:val="24"/>
+          <w:szCs w:val="24"/>
         </w:rPr>
         <w:t xml:space="preserve">. </w:t>
       </w:r>
       <w:r>
         <w:rPr>
           <w:rFonts w:ascii="Times New Roman" w:hAnsi="Times New Roman" w:cs="Times New Roman"/>
-          <w:sz w:val="24"/>
-          <w:szCs w:val="24"/>
-          <w:highlight w:val="cyan"/>
+          <w:color w:val="FF0000"/>
+          <w:sz w:val="24"/>
+          <w:szCs w:val="24"/>
         </w:rPr>
         <w:t>What is the</w:t>
       </w:r>
       <w:r>
         <w:rPr>
           <w:rFonts w:ascii="Times New Roman" w:hAnsi="Times New Roman" w:cs="Times New Roman"/>
-          <w:sz w:val="24"/>
-          <w:szCs w:val="24"/>
-          <w:highlight w:val="cyan"/>
+          <w:color w:val="FF0000"/>
+          <w:sz w:val="24"/>
+          <w:szCs w:val="24"/>
         </w:rPr>
         <w:t xml:space="preserve"> relationship between </w:t>
       </w:r>
       <w:r>
         <w:rPr>
           <w:rFonts w:ascii="Times New Roman" w:hAnsi="Times New Roman" w:cs="Times New Roman"/>
-          <w:sz w:val="24"/>
-          <w:szCs w:val="24"/>
-          <w:highlight w:val="cyan"/>
+          <w:color w:val="FF0000"/>
+          <w:sz w:val="24"/>
+          <w:szCs w:val="24"/>
         </w:rPr>
         <w:t xml:space="preserve">Years Worked </w:t>
       </w:r>
       <w:r>
         <w:rPr>
           <w:rFonts w:ascii="Times New Roman" w:hAnsi="Times New Roman" w:cs="Times New Roman"/>
-          <w:sz w:val="24"/>
-          <w:szCs w:val="24"/>
-          <w:highlight w:val="cyan"/>
+          <w:color w:val="FF0000"/>
+          <w:sz w:val="24"/>
+          <w:szCs w:val="24"/>
         </w:rPr>
         <w:t>and Salary?</w:t>
       </w:r>
@@ -929,17 +961,19 @@
         <w:jc w:val="both"/>
         <w:rPr>
           <w:rFonts w:ascii="Times New Roman" w:hAnsi="Times New Roman" w:cs="Times New Roman"/>
-          <w:sz w:val="24"/>
-          <w:szCs w:val="24"/>
-          <w:highlight w:val="cyan"/>
-        </w:rPr>
-      </w:pPr>
-      <w:r>
-        <w:rPr>
-          <w:rFonts w:ascii="Times New Roman" w:hAnsi="Times New Roman" w:cs="Times New Roman"/>
-          <w:sz w:val="24"/>
-          <w:szCs w:val="24"/>
-          <w:highlight w:val="cyan"/>
+          <w:color w:val="FF0000"/>
+          <w:sz w:val="24"/>
+          <w:szCs w:val="24"/>
+        </w:rPr>
+      </w:pPr>
+      <w:bookmarkStart w:id="0" w:name="_GoBack"/>
+      <w:bookmarkEnd w:id="0"/>
+      <w:r>
+        <w:rPr>
+          <w:rFonts w:ascii="Times New Roman" w:hAnsi="Times New Roman" w:cs="Times New Roman"/>
+          <w:color w:val="FF0000"/>
+          <w:sz w:val="24"/>
+          <w:szCs w:val="24"/>
         </w:rPr>
         <w:t>Describe any patterns in the scatterplot. Do you notice any unusual/extreme values that do not fit the general trend? If you see any unusual values, briefly describe them (Who are they? In what way are they different?)</w:t>
       </w:r>
@@ -956,15 +990,13 @@
           <w:rFonts w:ascii="Times New Roman" w:hAnsi="Times New Roman" w:cs="Times New Roman"/>
           <w:sz w:val="24"/>
           <w:szCs w:val="24"/>
-          <w:highlight w:val="cyan"/>
-        </w:rPr>
-      </w:pPr>
-      <w:r>
-        <w:rPr>
-          <w:rFonts w:ascii="Times New Roman" w:hAnsi="Times New Roman" w:cs="Times New Roman"/>
-          <w:sz w:val="24"/>
-          <w:szCs w:val="24"/>
-          <w:highlight w:val="cyan"/>
+        </w:rPr>
+      </w:pPr>
+      <w:r>
+        <w:rPr>
+          <w:rFonts w:ascii="Times New Roman" w:hAnsi="Times New Roman" w:cs="Times New Roman"/>
+          <w:sz w:val="24"/>
+          <w:szCs w:val="24"/>
         </w:rPr>
         <w:t xml:space="preserve">Using the </w:t>
       </w:r>
@@ -974,7 +1006,6 @@
           <w:rFonts w:ascii="Courier New" w:hAnsi="Courier New" w:cs="Courier New"/>
           <w:sz w:val="24"/>
           <w:szCs w:val="24"/>
-          <w:highlight w:val="cyan"/>
         </w:rPr>
         <w:t>pearsonr</w:t>
       </w:r>
@@ -984,7 +1015,6 @@
           <w:rFonts w:ascii="Courier New" w:hAnsi="Courier New" w:cs="Courier New"/>
           <w:sz w:val="24"/>
           <w:szCs w:val="24"/>
-          <w:highlight w:val="cyan"/>
         </w:rPr>
         <w:t xml:space="preserve"> </w:t>
       </w:r>
@@ -993,7 +1023,6 @@
           <w:rFonts w:ascii="Times New Roman" w:hAnsi="Times New Roman" w:cs="Times New Roman"/>
           <w:sz w:val="24"/>
           <w:szCs w:val="24"/>
-          <w:highlight w:val="cyan"/>
         </w:rPr>
         <w:t xml:space="preserve">function from the </w:t>
       </w:r>
@@ -1003,7 +1032,6 @@
           <w:rFonts w:ascii="Times New Roman" w:hAnsi="Times New Roman" w:cs="Times New Roman"/>
           <w:sz w:val="24"/>
           <w:szCs w:val="24"/>
-          <w:highlight w:val="cyan"/>
         </w:rPr>
         <w:t>scipy.stats</w:t>
       </w:r>
@@ -1013,7 +1041,6 @@
           <w:rFonts w:ascii="Times New Roman" w:hAnsi="Times New Roman" w:cs="Times New Roman"/>
           <w:sz w:val="24"/>
           <w:szCs w:val="24"/>
-          <w:highlight w:val="cyan"/>
         </w:rPr>
         <w:t xml:space="preserve"> </w:t>
       </w:r>
@@ -1022,20 +1049,8 @@
           <w:rFonts w:ascii="Times New Roman" w:hAnsi="Times New Roman" w:cs="Times New Roman"/>
           <w:sz w:val="24"/>
           <w:szCs w:val="24"/>
-          <w:highlight w:val="cyan"/>
-        </w:rPr>
-        <w:t>package, calculate the Pearson correlation coefficient (and its correspo</w:t>
-      </w:r>
-      <w:bookmarkStart w:id="0" w:name="_GoBack"/>
-      <w:bookmarkEnd w:id="0"/>
-      <w:r>
-        <w:rPr>
-          <w:rFonts w:ascii="Times New Roman" w:hAnsi="Times New Roman" w:cs="Times New Roman"/>
-          <w:sz w:val="24"/>
-          <w:szCs w:val="24"/>
-          <w:highlight w:val="cyan"/>
-        </w:rPr>
-        <w:t xml:space="preserve">nding </w:t>
+        </w:rPr>
+        <w:t xml:space="preserve">package, calculate the Pearson correlation coefficient (and its corresponding </w:t>
       </w:r>
       <w:r>
         <w:rPr>
@@ -1044,7 +1059,6 @@
           <w:iCs/>
           <w:sz w:val="24"/>
           <w:szCs w:val="24"/>
-          <w:highlight w:val="cyan"/>
         </w:rPr>
         <w:t>p</w:t>
       </w:r>
@@ -1053,7 +1067,6 @@
           <w:rFonts w:ascii="Times New Roman" w:hAnsi="Times New Roman" w:cs="Times New Roman"/>
           <w:sz w:val="24"/>
           <w:szCs w:val="24"/>
-          <w:highlight w:val="cyan"/>
         </w:rPr>
         <w:t xml:space="preserve"> value) to determine the nature of the </w:t>
       </w:r>
@@ -1062,7 +1075,6 @@
           <w:rFonts w:ascii="Times New Roman" w:hAnsi="Times New Roman" w:cs="Times New Roman"/>
           <w:sz w:val="24"/>
           <w:szCs w:val="24"/>
-          <w:highlight w:val="cyan"/>
         </w:rPr>
         <w:lastRenderedPageBreak/>
         <w:t xml:space="preserve">relationship between </w:t>
@@ -1072,7 +1084,6 @@
           <w:rFonts w:ascii="Times New Roman" w:hAnsi="Times New Roman" w:cs="Times New Roman"/>
           <w:sz w:val="24"/>
           <w:szCs w:val="24"/>
-          <w:highlight w:val="cyan"/>
         </w:rPr>
         <w:t xml:space="preserve">Years Worked </w:t>
       </w:r>
@@ -1081,7 +1092,6 @@
           <w:rFonts w:ascii="Times New Roman" w:hAnsi="Times New Roman" w:cs="Times New Roman"/>
           <w:sz w:val="24"/>
           <w:szCs w:val="24"/>
-          <w:highlight w:val="cyan"/>
         </w:rPr>
         <w:t xml:space="preserve">and Salary. </w:t>
       </w:r>
@@ -1090,7 +1100,6 @@
           <w:rFonts w:ascii="Times New Roman" w:hAnsi="Times New Roman" w:cs="Times New Roman"/>
           <w:sz w:val="24"/>
           <w:szCs w:val="24"/>
-          <w:highlight w:val="cyan"/>
         </w:rPr>
         <w:t xml:space="preserve">See </w:t>
       </w:r>
@@ -1099,7 +1108,6 @@
           <w:rFonts w:ascii="Courier New" w:hAnsi="Courier New" w:cs="Courier New"/>
           <w:sz w:val="24"/>
           <w:szCs w:val="24"/>
-          <w:highlight w:val="cyan"/>
         </w:rPr>
         <w:t>help(</w:t>
       </w:r>
@@ -1109,7 +1117,6 @@
           <w:rFonts w:ascii="Courier New" w:hAnsi="Courier New" w:cs="Courier New"/>
           <w:sz w:val="24"/>
           <w:szCs w:val="24"/>
-          <w:highlight w:val="cyan"/>
         </w:rPr>
         <w:t>pearsonr</w:t>
       </w:r>
@@ -1119,7 +1126,6 @@
           <w:rFonts w:ascii="Courier New" w:hAnsi="Courier New" w:cs="Courier New"/>
           <w:sz w:val="24"/>
           <w:szCs w:val="24"/>
-          <w:highlight w:val="cyan"/>
         </w:rPr>
         <w:t>)</w:t>
       </w:r>
@@ -1128,7 +1134,6 @@
           <w:rFonts w:ascii="Times New Roman" w:hAnsi="Times New Roman" w:cs="Times New Roman"/>
           <w:sz w:val="24"/>
           <w:szCs w:val="24"/>
-          <w:highlight w:val="cyan"/>
         </w:rPr>
         <w:t xml:space="preserve"> for help on this function.</w:t>
       </w:r>
@@ -1143,17 +1148,17 @@
         <w:jc w:val="both"/>
         <w:rPr>
           <w:rFonts w:ascii="Times New Roman" w:hAnsi="Times New Roman" w:cs="Times New Roman"/>
-          <w:sz w:val="24"/>
-          <w:szCs w:val="24"/>
-          <w:highlight w:val="cyan"/>
-        </w:rPr>
-      </w:pPr>
-      <w:r>
-        <w:rPr>
-          <w:rFonts w:ascii="Times New Roman" w:hAnsi="Times New Roman" w:cs="Times New Roman"/>
-          <w:sz w:val="24"/>
-          <w:szCs w:val="24"/>
-          <w:highlight w:val="cyan"/>
+          <w:color w:val="FF0000"/>
+          <w:sz w:val="24"/>
+          <w:szCs w:val="24"/>
+        </w:rPr>
+      </w:pPr>
+      <w:r>
+        <w:rPr>
+          <w:rFonts w:ascii="Times New Roman" w:hAnsi="Times New Roman" w:cs="Times New Roman"/>
+          <w:color w:val="FF0000"/>
+          <w:sz w:val="24"/>
+          <w:szCs w:val="24"/>
         </w:rPr>
         <w:t xml:space="preserve">Interpret the size and direction of the correlation statistic. </w:t>
       </w:r>
@@ -1168,17 +1173,17 @@
         <w:jc w:val="both"/>
         <w:rPr>
           <w:rFonts w:ascii="Times New Roman" w:hAnsi="Times New Roman" w:cs="Times New Roman"/>
-          <w:sz w:val="24"/>
-          <w:szCs w:val="24"/>
-          <w:highlight w:val="cyan"/>
-        </w:rPr>
-      </w:pPr>
-      <w:r>
-        <w:rPr>
-          <w:rFonts w:ascii="Times New Roman" w:hAnsi="Times New Roman" w:cs="Times New Roman"/>
-          <w:sz w:val="24"/>
-          <w:szCs w:val="24"/>
-          <w:highlight w:val="cyan"/>
+          <w:color w:val="FF0000"/>
+          <w:sz w:val="24"/>
+          <w:szCs w:val="24"/>
+        </w:rPr>
+      </w:pPr>
+      <w:r>
+        <w:rPr>
+          <w:rFonts w:ascii="Times New Roman" w:hAnsi="Times New Roman" w:cs="Times New Roman"/>
+          <w:color w:val="FF0000"/>
+          <w:sz w:val="24"/>
+          <w:szCs w:val="24"/>
         </w:rPr>
         <w:t xml:space="preserve">Is the relationship statistically significant? Report the appropriate statistic(s) to support your answer. </w:t>
       </w:r>
@@ -1220,13 +1225,22 @@
     </w:p>
     <w:tbl>
       <w:tblPr>
-        <w:tblW w:w="16121" w:type="dxa"/>
+        <w:tblW w:w="10632" w:type="dxa"/>
+        <w:tblInd w:w="-1139" w:type="dxa"/>
+        <w:tblBorders>
+          <w:top w:val="single" w:sz="4" w:space="0" w:color="auto"/>
+          <w:left w:val="single" w:sz="4" w:space="0" w:color="auto"/>
+          <w:bottom w:val="single" w:sz="4" w:space="0" w:color="auto"/>
+          <w:right w:val="single" w:sz="4" w:space="0" w:color="auto"/>
+          <w:insideH w:val="single" w:sz="4" w:space="0" w:color="auto"/>
+          <w:insideV w:val="single" w:sz="4" w:space="0" w:color="auto"/>
+        </w:tblBorders>
         <w:tblLook w:val="04A0" w:firstRow="1" w:lastRow="0" w:firstColumn="1" w:lastColumn="0" w:noHBand="0" w:noVBand="1"/>
       </w:tblPr>
       <w:tblGrid>
-        <w:gridCol w:w="1420"/>
-        <w:gridCol w:w="1420"/>
-        <w:gridCol w:w="13281"/>
+        <w:gridCol w:w="1369"/>
+        <w:gridCol w:w="1238"/>
+        <w:gridCol w:w="8548"/>
       </w:tblGrid>
       <w:tr>
         <w:trPr>
@@ -1234,13 +1248,7 @@
         </w:trPr>
         <w:tc>
           <w:tcPr>
-            <w:tcW w:w="1420" w:type="dxa"/>
-            <w:tcBorders>
-              <w:top w:val="nil"/>
-              <w:left w:val="nil"/>
-              <w:bottom w:val="nil"/>
-              <w:right w:val="nil"/>
-            </w:tcBorders>
+            <w:tcW w:w="1262" w:type="dxa"/>
             <w:shd w:val="clear" w:color="auto" w:fill="auto"/>
             <w:noWrap/>
             <w:vAlign w:val="bottom"/>
@@ -1267,13 +1275,7 @@
         </w:tc>
         <w:tc>
           <w:tcPr>
-            <w:tcW w:w="1420" w:type="dxa"/>
-            <w:tcBorders>
-              <w:top w:val="nil"/>
-              <w:left w:val="nil"/>
-              <w:bottom w:val="nil"/>
-              <w:right w:val="nil"/>
-            </w:tcBorders>
+            <w:tcW w:w="0" w:type="auto"/>
             <w:shd w:val="clear" w:color="auto" w:fill="auto"/>
             <w:noWrap/>
             <w:vAlign w:val="bottom"/>
@@ -1300,13 +1302,7 @@
         </w:tc>
         <w:tc>
           <w:tcPr>
-            <w:tcW w:w="13281" w:type="dxa"/>
-            <w:tcBorders>
-              <w:top w:val="nil"/>
-              <w:left w:val="nil"/>
-              <w:bottom w:val="nil"/>
-              <w:right w:val="nil"/>
-            </w:tcBorders>
+            <w:tcW w:w="8548" w:type="dxa"/>
             <w:shd w:val="clear" w:color="auto" w:fill="auto"/>
             <w:noWrap/>
             <w:vAlign w:val="bottom"/>
@@ -1338,13 +1334,7 @@
         </w:trPr>
         <w:tc>
           <w:tcPr>
-            <w:tcW w:w="1420" w:type="dxa"/>
-            <w:tcBorders>
-              <w:top w:val="nil"/>
-              <w:left w:val="nil"/>
-              <w:bottom w:val="nil"/>
-              <w:right w:val="nil"/>
-            </w:tcBorders>
+            <w:tcW w:w="1262" w:type="dxa"/>
             <w:shd w:val="clear" w:color="auto" w:fill="auto"/>
             <w:noWrap/>
             <w:vAlign w:val="bottom"/>
@@ -1371,13 +1361,7 @@
         </w:tc>
         <w:tc>
           <w:tcPr>
-            <w:tcW w:w="1420" w:type="dxa"/>
-            <w:tcBorders>
-              <w:top w:val="nil"/>
-              <w:left w:val="nil"/>
-              <w:bottom w:val="nil"/>
-              <w:right w:val="nil"/>
-            </w:tcBorders>
+            <w:tcW w:w="0" w:type="auto"/>
             <w:shd w:val="clear" w:color="auto" w:fill="auto"/>
             <w:noWrap/>
             <w:vAlign w:val="bottom"/>
@@ -1404,13 +1388,7 @@
         </w:tc>
         <w:tc>
           <w:tcPr>
-            <w:tcW w:w="13281" w:type="dxa"/>
-            <w:tcBorders>
-              <w:top w:val="nil"/>
-              <w:left w:val="nil"/>
-              <w:bottom w:val="nil"/>
-              <w:right w:val="nil"/>
-            </w:tcBorders>
+            <w:tcW w:w="8548" w:type="dxa"/>
             <w:shd w:val="clear" w:color="auto" w:fill="auto"/>
             <w:noWrap/>
             <w:vAlign w:val="bottom"/>
@@ -1442,13 +1420,7 @@
         </w:trPr>
         <w:tc>
           <w:tcPr>
-            <w:tcW w:w="1420" w:type="dxa"/>
-            <w:tcBorders>
-              <w:top w:val="nil"/>
-              <w:left w:val="nil"/>
-              <w:bottom w:val="nil"/>
-              <w:right w:val="nil"/>
-            </w:tcBorders>
+            <w:tcW w:w="1262" w:type="dxa"/>
             <w:shd w:val="clear" w:color="auto" w:fill="auto"/>
             <w:noWrap/>
             <w:vAlign w:val="bottom"/>
@@ -1477,13 +1449,7 @@
         </w:tc>
         <w:tc>
           <w:tcPr>
-            <w:tcW w:w="1420" w:type="dxa"/>
-            <w:tcBorders>
-              <w:top w:val="nil"/>
-              <w:left w:val="nil"/>
-              <w:bottom w:val="nil"/>
-              <w:right w:val="nil"/>
-            </w:tcBorders>
+            <w:tcW w:w="0" w:type="auto"/>
             <w:shd w:val="clear" w:color="auto" w:fill="auto"/>
             <w:noWrap/>
             <w:vAlign w:val="bottom"/>
@@ -1510,13 +1476,7 @@
         </w:tc>
         <w:tc>
           <w:tcPr>
-            <w:tcW w:w="13281" w:type="dxa"/>
-            <w:tcBorders>
-              <w:top w:val="nil"/>
-              <w:left w:val="nil"/>
-              <w:bottom w:val="nil"/>
-              <w:right w:val="nil"/>
-            </w:tcBorders>
+            <w:tcW w:w="8548" w:type="dxa"/>
             <w:shd w:val="clear" w:color="auto" w:fill="auto"/>
             <w:noWrap/>
             <w:vAlign w:val="bottom"/>
@@ -1548,13 +1508,7 @@
         </w:trPr>
         <w:tc>
           <w:tcPr>
-            <w:tcW w:w="1420" w:type="dxa"/>
-            <w:tcBorders>
-              <w:top w:val="nil"/>
-              <w:left w:val="nil"/>
-              <w:bottom w:val="nil"/>
-              <w:right w:val="nil"/>
-            </w:tcBorders>
+            <w:tcW w:w="1262" w:type="dxa"/>
             <w:shd w:val="clear" w:color="auto" w:fill="auto"/>
             <w:noWrap/>
             <w:vAlign w:val="bottom"/>
@@ -1583,13 +1537,7 @@
         </w:tc>
         <w:tc>
           <w:tcPr>
-            <w:tcW w:w="1420" w:type="dxa"/>
-            <w:tcBorders>
-              <w:top w:val="nil"/>
-              <w:left w:val="nil"/>
-              <w:bottom w:val="nil"/>
-              <w:right w:val="nil"/>
-            </w:tcBorders>
+            <w:tcW w:w="0" w:type="auto"/>
             <w:shd w:val="clear" w:color="auto" w:fill="auto"/>
             <w:noWrap/>
             <w:vAlign w:val="bottom"/>
@@ -1616,13 +1564,7 @@
         </w:tc>
         <w:tc>
           <w:tcPr>
-            <w:tcW w:w="13281" w:type="dxa"/>
-            <w:tcBorders>
-              <w:top w:val="nil"/>
-              <w:left w:val="nil"/>
-              <w:bottom w:val="nil"/>
-              <w:right w:val="nil"/>
-            </w:tcBorders>
+            <w:tcW w:w="8548" w:type="dxa"/>
             <w:shd w:val="clear" w:color="auto" w:fill="auto"/>
             <w:noWrap/>
             <w:vAlign w:val="bottom"/>
@@ -1654,13 +1596,7 @@
         </w:trPr>
         <w:tc>
           <w:tcPr>
-            <w:tcW w:w="1420" w:type="dxa"/>
-            <w:tcBorders>
-              <w:top w:val="nil"/>
-              <w:left w:val="nil"/>
-              <w:bottom w:val="nil"/>
-              <w:right w:val="nil"/>
-            </w:tcBorders>
+            <w:tcW w:w="1262" w:type="dxa"/>
             <w:shd w:val="clear" w:color="auto" w:fill="auto"/>
             <w:noWrap/>
             <w:vAlign w:val="bottom"/>
@@ -1689,13 +1625,7 @@
         </w:tc>
         <w:tc>
           <w:tcPr>
-            <w:tcW w:w="1420" w:type="dxa"/>
-            <w:tcBorders>
-              <w:top w:val="nil"/>
-              <w:left w:val="nil"/>
-              <w:bottom w:val="nil"/>
-              <w:right w:val="nil"/>
-            </w:tcBorders>
+            <w:tcW w:w="0" w:type="auto"/>
             <w:shd w:val="clear" w:color="auto" w:fill="auto"/>
             <w:noWrap/>
             <w:vAlign w:val="bottom"/>
@@ -1722,13 +1652,7 @@
         </w:tc>
         <w:tc>
           <w:tcPr>
-            <w:tcW w:w="13281" w:type="dxa"/>
-            <w:tcBorders>
-              <w:top w:val="nil"/>
-              <w:left w:val="nil"/>
-              <w:bottom w:val="nil"/>
-              <w:right w:val="nil"/>
-            </w:tcBorders>
+            <w:tcW w:w="8548" w:type="dxa"/>
             <w:shd w:val="clear" w:color="auto" w:fill="auto"/>
             <w:noWrap/>
             <w:vAlign w:val="bottom"/>
@@ -1760,13 +1684,7 @@
         </w:trPr>
         <w:tc>
           <w:tcPr>
-            <w:tcW w:w="1420" w:type="dxa"/>
-            <w:tcBorders>
-              <w:top w:val="nil"/>
-              <w:left w:val="nil"/>
-              <w:bottom w:val="nil"/>
-              <w:right w:val="nil"/>
-            </w:tcBorders>
+            <w:tcW w:w="1262" w:type="dxa"/>
             <w:shd w:val="clear" w:color="auto" w:fill="auto"/>
             <w:noWrap/>
             <w:vAlign w:val="bottom"/>
@@ -1793,13 +1711,7 @@
         </w:tc>
         <w:tc>
           <w:tcPr>
-            <w:tcW w:w="1420" w:type="dxa"/>
-            <w:tcBorders>
-              <w:top w:val="nil"/>
-              <w:left w:val="nil"/>
-              <w:bottom w:val="nil"/>
-              <w:right w:val="nil"/>
-            </w:tcBorders>
+            <w:tcW w:w="0" w:type="auto"/>
             <w:shd w:val="clear" w:color="auto" w:fill="auto"/>
             <w:noWrap/>
             <w:vAlign w:val="bottom"/>
@@ -1826,13 +1738,7 @@
         </w:tc>
         <w:tc>
           <w:tcPr>
-            <w:tcW w:w="13281" w:type="dxa"/>
-            <w:tcBorders>
-              <w:top w:val="nil"/>
-              <w:left w:val="nil"/>
-              <w:bottom w:val="nil"/>
-              <w:right w:val="nil"/>
-            </w:tcBorders>
+            <w:tcW w:w="8548" w:type="dxa"/>
             <w:shd w:val="clear" w:color="auto" w:fill="auto"/>
             <w:noWrap/>
             <w:vAlign w:val="bottom"/>
@@ -1864,13 +1770,7 @@
         </w:trPr>
         <w:tc>
           <w:tcPr>
-            <w:tcW w:w="1420" w:type="dxa"/>
-            <w:tcBorders>
-              <w:top w:val="nil"/>
-              <w:left w:val="nil"/>
-              <w:bottom w:val="nil"/>
-              <w:right w:val="nil"/>
-            </w:tcBorders>
+            <w:tcW w:w="1262" w:type="dxa"/>
             <w:shd w:val="clear" w:color="auto" w:fill="auto"/>
             <w:noWrap/>
             <w:vAlign w:val="bottom"/>
@@ -1897,13 +1797,7 @@
         </w:tc>
         <w:tc>
           <w:tcPr>
-            <w:tcW w:w="1420" w:type="dxa"/>
-            <w:tcBorders>
-              <w:top w:val="nil"/>
-              <w:left w:val="nil"/>
-              <w:bottom w:val="nil"/>
-              <w:right w:val="nil"/>
-            </w:tcBorders>
+            <w:tcW w:w="0" w:type="auto"/>
             <w:shd w:val="clear" w:color="auto" w:fill="auto"/>
             <w:noWrap/>
             <w:vAlign w:val="bottom"/>
@@ -1930,13 +1824,7 @@
         </w:tc>
         <w:tc>
           <w:tcPr>
-            <w:tcW w:w="13281" w:type="dxa"/>
-            <w:tcBorders>
-              <w:top w:val="nil"/>
-              <w:left w:val="nil"/>
-              <w:bottom w:val="nil"/>
-              <w:right w:val="nil"/>
-            </w:tcBorders>
+            <w:tcW w:w="8548" w:type="dxa"/>
             <w:shd w:val="clear" w:color="auto" w:fill="auto"/>
             <w:noWrap/>
             <w:vAlign w:val="bottom"/>
@@ -1968,13 +1856,7 @@
         </w:trPr>
         <w:tc>
           <w:tcPr>
-            <w:tcW w:w="1420" w:type="dxa"/>
-            <w:tcBorders>
-              <w:top w:val="nil"/>
-              <w:left w:val="nil"/>
-              <w:bottom w:val="nil"/>
-              <w:right w:val="nil"/>
-            </w:tcBorders>
+            <w:tcW w:w="1262" w:type="dxa"/>
             <w:shd w:val="clear" w:color="auto" w:fill="auto"/>
             <w:noWrap/>
             <w:vAlign w:val="bottom"/>
@@ -2003,13 +1885,7 @@
         </w:tc>
         <w:tc>
           <w:tcPr>
-            <w:tcW w:w="1420" w:type="dxa"/>
-            <w:tcBorders>
-              <w:top w:val="nil"/>
-              <w:left w:val="nil"/>
-              <w:bottom w:val="nil"/>
-              <w:right w:val="nil"/>
-            </w:tcBorders>
+            <w:tcW w:w="0" w:type="auto"/>
             <w:shd w:val="clear" w:color="auto" w:fill="auto"/>
             <w:noWrap/>
             <w:vAlign w:val="bottom"/>
@@ -2036,13 +1912,7 @@
         </w:tc>
         <w:tc>
           <w:tcPr>
-            <w:tcW w:w="13281" w:type="dxa"/>
-            <w:tcBorders>
-              <w:top w:val="nil"/>
-              <w:left w:val="nil"/>
-              <w:bottom w:val="nil"/>
-              <w:right w:val="nil"/>
-            </w:tcBorders>
+            <w:tcW w:w="8548" w:type="dxa"/>
             <w:shd w:val="clear" w:color="auto" w:fill="auto"/>
             <w:noWrap/>
             <w:vAlign w:val="bottom"/>
@@ -2074,13 +1944,7 @@
         </w:trPr>
         <w:tc>
           <w:tcPr>
-            <w:tcW w:w="1420" w:type="dxa"/>
-            <w:tcBorders>
-              <w:top w:val="nil"/>
-              <w:left w:val="nil"/>
-              <w:bottom w:val="nil"/>
-              <w:right w:val="nil"/>
-            </w:tcBorders>
+            <w:tcW w:w="1262" w:type="dxa"/>
             <w:shd w:val="clear" w:color="auto" w:fill="auto"/>
             <w:noWrap/>
             <w:vAlign w:val="bottom"/>
@@ -2107,13 +1971,7 @@
         </w:tc>
         <w:tc>
           <w:tcPr>
-            <w:tcW w:w="1420" w:type="dxa"/>
-            <w:tcBorders>
-              <w:top w:val="nil"/>
-              <w:left w:val="nil"/>
-              <w:bottom w:val="nil"/>
-              <w:right w:val="nil"/>
-            </w:tcBorders>
+            <w:tcW w:w="0" w:type="auto"/>
             <w:shd w:val="clear" w:color="auto" w:fill="auto"/>
             <w:noWrap/>
             <w:vAlign w:val="bottom"/>
@@ -2140,13 +1998,7 @@
         </w:tc>
         <w:tc>
           <w:tcPr>
-            <w:tcW w:w="13281" w:type="dxa"/>
-            <w:tcBorders>
-              <w:top w:val="nil"/>
-              <w:left w:val="nil"/>
-              <w:bottom w:val="nil"/>
-              <w:right w:val="nil"/>
-            </w:tcBorders>
+            <w:tcW w:w="8548" w:type="dxa"/>
             <w:shd w:val="clear" w:color="auto" w:fill="auto"/>
             <w:noWrap/>
             <w:vAlign w:val="bottom"/>
@@ -2178,13 +2030,7 @@
         </w:trPr>
         <w:tc>
           <w:tcPr>
-            <w:tcW w:w="1420" w:type="dxa"/>
-            <w:tcBorders>
-              <w:top w:val="nil"/>
-              <w:left w:val="nil"/>
-              <w:bottom w:val="nil"/>
-              <w:right w:val="nil"/>
-            </w:tcBorders>
+            <w:tcW w:w="1262" w:type="dxa"/>
             <w:shd w:val="clear" w:color="auto" w:fill="auto"/>
             <w:noWrap/>
             <w:vAlign w:val="bottom"/>
@@ -2211,13 +2057,7 @@
         </w:tc>
         <w:tc>
           <w:tcPr>
-            <w:tcW w:w="1420" w:type="dxa"/>
-            <w:tcBorders>
-              <w:top w:val="nil"/>
-              <w:left w:val="nil"/>
-              <w:bottom w:val="nil"/>
-              <w:right w:val="nil"/>
-            </w:tcBorders>
+            <w:tcW w:w="0" w:type="auto"/>
             <w:shd w:val="clear" w:color="auto" w:fill="auto"/>
             <w:noWrap/>
             <w:vAlign w:val="bottom"/>
@@ -2244,13 +2084,7 @@
         </w:tc>
         <w:tc>
           <w:tcPr>
-            <w:tcW w:w="13281" w:type="dxa"/>
-            <w:tcBorders>
-              <w:top w:val="nil"/>
-              <w:left w:val="nil"/>
-              <w:bottom w:val="nil"/>
-              <w:right w:val="nil"/>
-            </w:tcBorders>
+            <w:tcW w:w="8548" w:type="dxa"/>
             <w:shd w:val="clear" w:color="auto" w:fill="auto"/>
             <w:noWrap/>
             <w:vAlign w:val="bottom"/>
@@ -2282,13 +2116,7 @@
         </w:trPr>
         <w:tc>
           <w:tcPr>
-            <w:tcW w:w="1420" w:type="dxa"/>
-            <w:tcBorders>
-              <w:top w:val="nil"/>
-              <w:left w:val="nil"/>
-              <w:bottom w:val="nil"/>
-              <w:right w:val="nil"/>
-            </w:tcBorders>
+            <w:tcW w:w="1262" w:type="dxa"/>
             <w:shd w:val="clear" w:color="auto" w:fill="auto"/>
             <w:noWrap/>
             <w:vAlign w:val="bottom"/>
@@ -2315,13 +2143,7 @@
         </w:tc>
         <w:tc>
           <w:tcPr>
-            <w:tcW w:w="1420" w:type="dxa"/>
-            <w:tcBorders>
-              <w:top w:val="nil"/>
-              <w:left w:val="nil"/>
-              <w:bottom w:val="nil"/>
-              <w:right w:val="nil"/>
-            </w:tcBorders>
+            <w:tcW w:w="0" w:type="auto"/>
             <w:shd w:val="clear" w:color="auto" w:fill="auto"/>
             <w:noWrap/>
             <w:vAlign w:val="bottom"/>
@@ -2348,13 +2170,7 @@
         </w:tc>
         <w:tc>
           <w:tcPr>
-            <w:tcW w:w="13281" w:type="dxa"/>
-            <w:tcBorders>
-              <w:top w:val="nil"/>
-              <w:left w:val="nil"/>
-              <w:bottom w:val="nil"/>
-              <w:right w:val="nil"/>
-            </w:tcBorders>
+            <w:tcW w:w="8548" w:type="dxa"/>
             <w:shd w:val="clear" w:color="auto" w:fill="auto"/>
             <w:noWrap/>
             <w:vAlign w:val="bottom"/>
@@ -2386,13 +2202,7 @@
         </w:trPr>
         <w:tc>
           <w:tcPr>
-            <w:tcW w:w="1420" w:type="dxa"/>
-            <w:tcBorders>
-              <w:top w:val="nil"/>
-              <w:left w:val="nil"/>
-              <w:bottom w:val="nil"/>
-              <w:right w:val="nil"/>
-            </w:tcBorders>
+            <w:tcW w:w="1262" w:type="dxa"/>
             <w:shd w:val="clear" w:color="auto" w:fill="auto"/>
             <w:noWrap/>
             <w:vAlign w:val="bottom"/>
@@ -2421,13 +2231,7 @@
         </w:tc>
         <w:tc>
           <w:tcPr>
-            <w:tcW w:w="1420" w:type="dxa"/>
-            <w:tcBorders>
-              <w:top w:val="nil"/>
-              <w:left w:val="nil"/>
-              <w:bottom w:val="nil"/>
-              <w:right w:val="nil"/>
-            </w:tcBorders>
+            <w:tcW w:w="0" w:type="auto"/>
             <w:shd w:val="clear" w:color="auto" w:fill="auto"/>
             <w:noWrap/>
             <w:vAlign w:val="bottom"/>
@@ -2454,13 +2258,7 @@
         </w:tc>
         <w:tc>
           <w:tcPr>
-            <w:tcW w:w="13281" w:type="dxa"/>
-            <w:tcBorders>
-              <w:top w:val="nil"/>
-              <w:left w:val="nil"/>
-              <w:bottom w:val="nil"/>
-              <w:right w:val="nil"/>
-            </w:tcBorders>
+            <w:tcW w:w="8548" w:type="dxa"/>
             <w:shd w:val="clear" w:color="auto" w:fill="auto"/>
             <w:noWrap/>
             <w:vAlign w:val="bottom"/>
@@ -6795,7 +6593,7 @@
 </file>
 
 <file path=customXml/itemProps1.xml><?xml version="1.0" encoding="utf-8"?>
-<ds:datastoreItem xmlns:ds="http://schemas.openxmlformats.org/officeDocument/2006/customXml" ds:itemID="{401ECD8D-F8B8-4159-A15F-318D91737961}">
+<ds:datastoreItem xmlns:ds="http://schemas.openxmlformats.org/officeDocument/2006/customXml" ds:itemID="{A212780E-F07E-4C92-835C-DAAEBAA9CA96}">
   <ds:schemaRefs>
     <ds:schemaRef ds:uri="http://schemas.openxmlformats.org/officeDocument/2006/bibliography"/>
   </ds:schemaRefs>

</xml_diff>

<commit_message>
this is the new regression assessment
</commit_message>
<xml_diff>
--- a/Assignment1_correlation.docx
+++ b/Assignment1_correlation.docx
@@ -816,7 +816,6 @@
       <w:r>
         <w:rPr>
           <w:rFonts w:ascii="Times New Roman" w:hAnsi="Times New Roman" w:cs="Times New Roman"/>
-          <w:color w:val="FF0000"/>
           <w:sz w:val="24"/>
           <w:szCs w:val="24"/>
         </w:rPr>
@@ -825,7 +824,6 @@
       <w:r>
         <w:rPr>
           <w:rFonts w:ascii="Times New Roman" w:hAnsi="Times New Roman" w:cs="Times New Roman"/>
-          <w:color w:val="FF0000"/>
           <w:sz w:val="24"/>
           <w:szCs w:val="24"/>
         </w:rPr>
@@ -834,7 +832,6 @@
       <w:r>
         <w:rPr>
           <w:rFonts w:ascii="Times New Roman" w:hAnsi="Times New Roman" w:cs="Times New Roman"/>
-          <w:color w:val="FF0000"/>
           <w:sz w:val="24"/>
           <w:szCs w:val="24"/>
         </w:rPr>
@@ -851,7 +848,6 @@
         <w:spacing w:line="276" w:lineRule="auto"/>
         <w:rPr>
           <w:rFonts w:ascii="Times New Roman" w:hAnsi="Times New Roman" w:cs="Times New Roman"/>
-          <w:color w:val="FF0000"/>
           <w:sz w:val="24"/>
           <w:szCs w:val="24"/>
         </w:rPr>
@@ -894,21 +890,11 @@
           <w:sz w:val="24"/>
           <w:szCs w:val="24"/>
         </w:rPr>
-        <w:t xml:space="preserve"> </w:t>
-      </w:r>
-      <w:r>
-        <w:rPr>
-          <w:rFonts w:ascii="Times New Roman" w:hAnsi="Times New Roman" w:cs="Times New Roman"/>
-          <w:color w:val="FF0000"/>
-          <w:sz w:val="24"/>
-          <w:szCs w:val="24"/>
-        </w:rPr>
-        <w:t>(don’t forget to insert a trend line)</w:t>
-      </w:r>
-      <w:r>
-        <w:rPr>
-          <w:rFonts w:ascii="Times New Roman" w:hAnsi="Times New Roman" w:cs="Times New Roman"/>
-          <w:color w:val="FF0000"/>
+        <w:t xml:space="preserve"> (don’t forget to insert a trend line)</w:t>
+      </w:r>
+      <w:r>
+        <w:rPr>
+          <w:rFonts w:ascii="Times New Roman" w:hAnsi="Times New Roman" w:cs="Times New Roman"/>
           <w:sz w:val="24"/>
           <w:szCs w:val="24"/>
         </w:rPr>
@@ -917,7 +903,6 @@
       <w:r>
         <w:rPr>
           <w:rFonts w:ascii="Times New Roman" w:hAnsi="Times New Roman" w:cs="Times New Roman"/>
-          <w:color w:val="FF0000"/>
           <w:sz w:val="24"/>
           <w:szCs w:val="24"/>
         </w:rPr>
@@ -926,7 +911,6 @@
       <w:r>
         <w:rPr>
           <w:rFonts w:ascii="Times New Roman" w:hAnsi="Times New Roman" w:cs="Times New Roman"/>
-          <w:color w:val="FF0000"/>
           <w:sz w:val="24"/>
           <w:szCs w:val="24"/>
         </w:rPr>
@@ -935,7 +919,6 @@
       <w:r>
         <w:rPr>
           <w:rFonts w:ascii="Times New Roman" w:hAnsi="Times New Roman" w:cs="Times New Roman"/>
-          <w:color w:val="FF0000"/>
           <w:sz w:val="24"/>
           <w:szCs w:val="24"/>
         </w:rPr>
@@ -944,7 +927,6 @@
       <w:r>
         <w:rPr>
           <w:rFonts w:ascii="Times New Roman" w:hAnsi="Times New Roman" w:cs="Times New Roman"/>
-          <w:color w:val="FF0000"/>
           <w:sz w:val="24"/>
           <w:szCs w:val="24"/>
         </w:rPr>
@@ -966,17 +948,17 @@
           <w:szCs w:val="24"/>
         </w:rPr>
       </w:pPr>
+      <w:r>
+        <w:rPr>
+          <w:rFonts w:ascii="Times New Roman" w:hAnsi="Times New Roman" w:cs="Times New Roman"/>
+          <w:color w:val="FF0000"/>
+          <w:sz w:val="24"/>
+          <w:szCs w:val="24"/>
+        </w:rPr>
+        <w:t>Describe any patterns in the scatterplot. Do you notice any unusual/extreme values that do not fit the general trend? If you see any unusual values, briefly describe them (Who are they? In what way are they different?)</w:t>
+      </w:r>
       <w:bookmarkStart w:id="0" w:name="_GoBack"/>
       <w:bookmarkEnd w:id="0"/>
-      <w:r>
-        <w:rPr>
-          <w:rFonts w:ascii="Times New Roman" w:hAnsi="Times New Roman" w:cs="Times New Roman"/>
-          <w:color w:val="FF0000"/>
-          <w:sz w:val="24"/>
-          <w:szCs w:val="24"/>
-        </w:rPr>
-        <w:t>Describe any patterns in the scatterplot. Do you notice any unusual/extreme values that do not fit the general trend? If you see any unusual values, briefly describe them (Who are they? In what way are they different?)</w:t>
-      </w:r>
     </w:p>
     <w:p>
       <w:pPr>
@@ -4512,8 +4494,8 @@
   <w:abstractNum w:abstractNumId="22" w15:restartNumberingAfterBreak="0">
     <w:nsid w:val="4F2744D8"/>
     <w:multiLevelType w:val="hybridMultilevel"/>
-    <w:tmpl w:val="A6C6A1A2"/>
-    <w:lvl w:ilvl="0" w:tplc="1C090017">
+    <w:tmpl w:val="1C5AF90C"/>
+    <w:lvl w:ilvl="0" w:tplc="F0E8A9D8">
       <w:start w:val="1"/>
       <w:numFmt w:val="lowerLetter"/>
       <w:lvlText w:val="%1)"/>
@@ -4521,6 +4503,9 @@
       <w:pPr>
         <w:ind w:left="1080" w:hanging="360"/>
       </w:pPr>
+      <w:rPr>
+        <w:color w:val="auto"/>
+      </w:rPr>
     </w:lvl>
     <w:lvl w:ilvl="1" w:tplc="08090019" w:tentative="1">
       <w:start w:val="1"/>
@@ -6593,7 +6578,7 @@
 </file>
 
 <file path=customXml/itemProps1.xml><?xml version="1.0" encoding="utf-8"?>
-<ds:datastoreItem xmlns:ds="http://schemas.openxmlformats.org/officeDocument/2006/customXml" ds:itemID="{A212780E-F07E-4C92-835C-DAAEBAA9CA96}">
+<ds:datastoreItem xmlns:ds="http://schemas.openxmlformats.org/officeDocument/2006/customXml" ds:itemID="{303259CD-27C3-4CA9-A432-0D044C61BC93}">
   <ds:schemaRefs>
     <ds:schemaRef ds:uri="http://schemas.openxmlformats.org/officeDocument/2006/bibliography"/>
   </ds:schemaRefs>

</xml_diff>

<commit_message>
corrected questions b and c
</commit_message>
<xml_diff>
--- a/Assignment1_correlation.docx
+++ b/Assignment1_correlation.docx
@@ -845,17 +845,7 @@
           <w:sz w:val="24"/>
           <w:szCs w:val="24"/>
         </w:rPr>
-        <w:t>Create a</w:t>
-      </w:r>
-      <w:bookmarkStart w:id="0" w:name="_GoBack"/>
-      <w:bookmarkEnd w:id="0"/>
-      <w:r>
-        <w:rPr>
-          <w:rFonts w:ascii="Times New Roman" w:hAnsi="Times New Roman" w:cs="Times New Roman"/>
-          <w:sz w:val="24"/>
-          <w:szCs w:val="24"/>
-        </w:rPr>
-        <w:t xml:space="preserve"> scatterplot showi</w:t>
+        <w:t>Create a scatterplot showi</w:t>
       </w:r>
       <w:r>
         <w:rPr>
@@ -934,8 +924,8 @@
       <w:pPr>
         <w:pStyle w:val="ListParagraph"/>
         <w:numPr>
-          <w:ilvl w:val="0"/>
-          <w:numId w:val="34"/>
+          <w:ilvl w:val="1"/>
+          <w:numId w:val="21"/>
         </w:numPr>
         <w:jc w:val="both"/>
         <w:rPr>
@@ -955,24 +945,25 @@
     </w:p>
     <w:p>
       <w:pPr>
-        <w:pStyle w:val="ListParagraph"/>
+        <w:pStyle w:val="NoSpacing"/>
         <w:numPr>
           <w:ilvl w:val="0"/>
-          <w:numId w:val="32"/>
+          <w:numId w:val="21"/>
         </w:numPr>
-        <w:jc w:val="both"/>
-        <w:rPr>
-          <w:rFonts w:ascii="Times New Roman" w:hAnsi="Times New Roman" w:cs="Times New Roman"/>
-          <w:sz w:val="24"/>
-          <w:szCs w:val="24"/>
-        </w:rPr>
-      </w:pPr>
-      <w:r>
-        <w:rPr>
-          <w:rFonts w:ascii="Times New Roman" w:hAnsi="Times New Roman" w:cs="Times New Roman"/>
-          <w:sz w:val="24"/>
-          <w:szCs w:val="24"/>
-        </w:rPr>
+        <w:spacing w:line="276" w:lineRule="auto"/>
+        <w:rPr>
+          <w:rFonts w:ascii="Times New Roman" w:hAnsi="Times New Roman" w:cs="Times New Roman"/>
+          <w:sz w:val="24"/>
+          <w:szCs w:val="24"/>
+        </w:rPr>
+      </w:pPr>
+      <w:r>
+        <w:rPr>
+          <w:rFonts w:ascii="Times New Roman" w:hAnsi="Times New Roman" w:cs="Times New Roman"/>
+          <w:sz w:val="24"/>
+          <w:szCs w:val="24"/>
+        </w:rPr>
+        <w:lastRenderedPageBreak/>
         <w:t xml:space="preserve">Using the </w:t>
       </w:r>
       <w:proofErr w:type="spellStart"/>
@@ -1045,32 +1036,15 @@
           <w:sz w:val="24"/>
           <w:szCs w:val="24"/>
         </w:rPr>
-        <w:t xml:space="preserve"> value) to determine the nature of the </w:t>
-      </w:r>
-      <w:r>
-        <w:rPr>
-          <w:rFonts w:ascii="Times New Roman" w:hAnsi="Times New Roman" w:cs="Times New Roman"/>
-          <w:sz w:val="24"/>
-          <w:szCs w:val="24"/>
-        </w:rPr>
-        <w:lastRenderedPageBreak/>
-        <w:t xml:space="preserve">relationship between </w:t>
-      </w:r>
-      <w:r>
-        <w:rPr>
-          <w:rFonts w:ascii="Times New Roman" w:hAnsi="Times New Roman" w:cs="Times New Roman"/>
-          <w:sz w:val="24"/>
-          <w:szCs w:val="24"/>
-        </w:rPr>
-        <w:t>Years Worked</w:t>
-      </w:r>
-      <w:r>
-        <w:rPr>
-          <w:rFonts w:ascii="Times New Roman" w:hAnsi="Times New Roman" w:cs="Times New Roman"/>
-          <w:sz w:val="24"/>
-          <w:szCs w:val="24"/>
-        </w:rPr>
-        <w:t xml:space="preserve"> </w:t>
+        <w:t xml:space="preserve"> value) to determine the nature of the relationship between </w:t>
+      </w:r>
+      <w:r>
+        <w:rPr>
+          <w:rFonts w:ascii="Times New Roman" w:hAnsi="Times New Roman" w:cs="Times New Roman"/>
+          <w:sz w:val="24"/>
+          <w:szCs w:val="24"/>
+        </w:rPr>
+        <w:t xml:space="preserve">Years Worked </w:t>
       </w:r>
       <w:r>
         <w:rPr>
@@ -1191,6 +1165,8 @@
           <w:szCs w:val="24"/>
         </w:rPr>
       </w:pPr>
+      <w:bookmarkStart w:id="0" w:name="_GoBack"/>
+      <w:bookmarkEnd w:id="0"/>
     </w:p>
     <w:p>
       <w:pPr>
@@ -1754,7 +1730,7 @@
   <w:abstractNum w:abstractNumId="3" w15:restartNumberingAfterBreak="0">
     <w:nsid w:val="14DD1647"/>
     <w:multiLevelType w:val="hybridMultilevel"/>
-    <w:tmpl w:val="A23AF876"/>
+    <w:tmpl w:val="519A1250"/>
     <w:lvl w:ilvl="0" w:tplc="AADC451C">
       <w:start w:val="1"/>
       <w:numFmt w:val="decimal"/>
@@ -3421,7 +3397,7 @@
   <w:abstractNum w:abstractNumId="22" w15:restartNumberingAfterBreak="0">
     <w:nsid w:val="4F2744D8"/>
     <w:multiLevelType w:val="hybridMultilevel"/>
-    <w:tmpl w:val="A6C6A1A2"/>
+    <w:tmpl w:val="D80844DE"/>
     <w:lvl w:ilvl="0" w:tplc="1C090017">
       <w:start w:val="1"/>
       <w:numFmt w:val="lowerLetter"/>
@@ -3431,14 +3407,17 @@
         <w:ind w:left="1080" w:hanging="360"/>
       </w:pPr>
     </w:lvl>
-    <w:lvl w:ilvl="1" w:tplc="08090019" w:tentative="1">
-      <w:start w:val="1"/>
-      <w:numFmt w:val="lowerLetter"/>
+    <w:lvl w:ilvl="1" w:tplc="AADC451C">
+      <w:start w:val="1"/>
+      <w:numFmt w:val="decimal"/>
       <w:lvlText w:val="%2."/>
       <w:lvlJc w:val="left"/>
       <w:pPr>
         <w:ind w:left="1800" w:hanging="360"/>
       </w:pPr>
+      <w:rPr>
+        <w:rFonts w:hint="default"/>
+      </w:rPr>
     </w:lvl>
     <w:lvl w:ilvl="2" w:tplc="0809001B" w:tentative="1">
       <w:start w:val="1"/>
@@ -3778,7 +3757,7 @@
       <w:lvlText w:val="%1)"/>
       <w:lvlJc w:val="left"/>
       <w:pPr>
-        <w:ind w:left="1080" w:hanging="360"/>
+        <w:ind w:left="927" w:hanging="360"/>
       </w:pPr>
       <w:rPr>
         <w:rFonts w:hint="default"/>
@@ -3790,7 +3769,7 @@
       <w:lvlText w:val="%2."/>
       <w:lvlJc w:val="left"/>
       <w:pPr>
-        <w:ind w:left="1080" w:hanging="360"/>
+        <w:ind w:left="927" w:hanging="360"/>
       </w:pPr>
     </w:lvl>
     <w:lvl w:ilvl="2" w:tplc="0809001B">
@@ -3799,7 +3778,7 @@
       <w:lvlText w:val="%3."/>
       <w:lvlJc w:val="right"/>
       <w:pPr>
-        <w:ind w:left="1800" w:hanging="180"/>
+        <w:ind w:left="1647" w:hanging="180"/>
       </w:pPr>
     </w:lvl>
     <w:lvl w:ilvl="3" w:tplc="0809000F" w:tentative="1">
@@ -3808,7 +3787,7 @@
       <w:lvlText w:val="%4."/>
       <w:lvlJc w:val="left"/>
       <w:pPr>
-        <w:ind w:left="2520" w:hanging="360"/>
+        <w:ind w:left="2367" w:hanging="360"/>
       </w:pPr>
     </w:lvl>
     <w:lvl w:ilvl="4" w:tplc="08090019" w:tentative="1">
@@ -3817,7 +3796,7 @@
       <w:lvlText w:val="%5."/>
       <w:lvlJc w:val="left"/>
       <w:pPr>
-        <w:ind w:left="3240" w:hanging="360"/>
+        <w:ind w:left="3087" w:hanging="360"/>
       </w:pPr>
     </w:lvl>
     <w:lvl w:ilvl="5" w:tplc="0809001B" w:tentative="1">
@@ -3826,7 +3805,7 @@
       <w:lvlText w:val="%6."/>
       <w:lvlJc w:val="right"/>
       <w:pPr>
-        <w:ind w:left="3960" w:hanging="180"/>
+        <w:ind w:left="3807" w:hanging="180"/>
       </w:pPr>
     </w:lvl>
     <w:lvl w:ilvl="6" w:tplc="0809000F" w:tentative="1">
@@ -3835,7 +3814,7 @@
       <w:lvlText w:val="%7."/>
       <w:lvlJc w:val="left"/>
       <w:pPr>
-        <w:ind w:left="4680" w:hanging="360"/>
+        <w:ind w:left="4527" w:hanging="360"/>
       </w:pPr>
     </w:lvl>
     <w:lvl w:ilvl="7" w:tplc="08090019" w:tentative="1">
@@ -3844,7 +3823,7 @@
       <w:lvlText w:val="%8."/>
       <w:lvlJc w:val="left"/>
       <w:pPr>
-        <w:ind w:left="5400" w:hanging="360"/>
+        <w:ind w:left="5247" w:hanging="360"/>
       </w:pPr>
     </w:lvl>
     <w:lvl w:ilvl="8" w:tplc="0809001B" w:tentative="1">
@@ -3853,7 +3832,7 @@
       <w:lvlText w:val="%9."/>
       <w:lvlJc w:val="right"/>
       <w:pPr>
-        <w:ind w:left="6120" w:hanging="180"/>
+        <w:ind w:left="5967" w:hanging="180"/>
       </w:pPr>
     </w:lvl>
   </w:abstractNum>
@@ -5506,7 +5485,7 @@
 </file>
 
 <file path=customXml/itemProps1.xml><?xml version="1.0" encoding="utf-8"?>
-<ds:datastoreItem xmlns:ds="http://schemas.openxmlformats.org/officeDocument/2006/customXml" ds:itemID="{F7F4D47A-0021-43F3-96FB-336167FCAD7F}">
+<ds:datastoreItem xmlns:ds="http://schemas.openxmlformats.org/officeDocument/2006/customXml" ds:itemID="{2CBC287B-0449-4339-869C-8AA1D198EFE1}">
   <ds:schemaRefs>
     <ds:schemaRef ds:uri="http://schemas.openxmlformats.org/officeDocument/2006/bibliography"/>
   </ds:schemaRefs>

</xml_diff>